<commit_message>
Added Air Traffic Relevant Skills and Experiences
</commit_message>
<xml_diff>
--- a/JohnSalmonCV.docx
+++ b/JohnSalmonCV.docx
@@ -714,6 +714,40 @@
       <w:pPr>
         <w:rPr>
           <w:rFonts w:ascii="Georgia" w:hAnsi="Georgia"/>
+          <w:sz w:val="24"/>
+          <w:szCs w:val="24"/>
+        </w:rPr>
+      </w:pPr>
+      <w:r>
+        <w:rPr>
+          <w:rFonts w:ascii="Georgia" w:hAnsi="Georgia"/>
+          <w:sz w:val="24"/>
+          <w:szCs w:val="24"/>
+        </w:rPr>
+        <w:t>FAA Air Traffic Skills Assessment – Best Qualified – September 09, 2023</w:t>
+      </w:r>
+    </w:p>
+    <w:p>
+      <w:pPr>
+        <w:rPr>
+          <w:rFonts w:ascii="Georgia" w:hAnsi="Georgia"/>
+          <w:sz w:val="20"/>
+          <w:szCs w:val="20"/>
+        </w:rPr>
+      </w:pPr>
+      <w:r>
+        <w:rPr>
+          <w:rFonts w:ascii="Georgia" w:hAnsi="Georgia"/>
+          <w:sz w:val="20"/>
+          <w:szCs w:val="20"/>
+        </w:rPr>
+        <w:t>-Scored Best Qualified, the highest score category on the Federal Aviation Administration’s Air Traffic Skills Assessment (FAA-ATSA). Completed all other Hiring Requirements: Background Check, Drug Testing, MMPI. Could not accept  job offer at the time as I had already paid tuition.</w:t>
+      </w:r>
+    </w:p>
+    <w:p>
+      <w:pPr>
+        <w:rPr>
+          <w:rFonts w:ascii="Georgia" w:hAnsi="Georgia"/>
           <w:b/>
           <w:bCs/>
           <w:sz w:val="24"/>
@@ -1199,6 +1233,7 @@
           <w:kern w:val="0"/>
           <w14:ligatures w14:val="none"/>
         </w:rPr>
+        <w:lastRenderedPageBreak/>
         <w:t>Washington State University</w:t>
       </w:r>
       <w:r>
@@ -1336,6 +1371,119 @@
 <file path=word/numbering.xml><?xml version="1.0" encoding="utf-8"?>
 <w:numbering xmlns:wpc="http://schemas.microsoft.com/office/word/2010/wordprocessingCanvas" xmlns:cx="http://schemas.microsoft.com/office/drawing/2014/chartex" xmlns:cx1="http://schemas.microsoft.com/office/drawing/2015/9/8/chartex" xmlns:cx2="http://schemas.microsoft.com/office/drawing/2015/10/21/chartex" xmlns:cx3="http://schemas.microsoft.com/office/drawing/2016/5/9/chartex" xmlns:cx4="http://schemas.microsoft.com/office/drawing/2016/5/10/chartex" xmlns:cx5="http://schemas.microsoft.com/office/drawing/2016/5/11/chartex" xmlns:cx6="http://schemas.microsoft.com/office/drawing/2016/5/12/chartex" xmlns:cx7="http://schemas.microsoft.com/office/drawing/2016/5/13/chartex" xmlns:cx8="http://schemas.microsoft.com/office/drawing/2016/5/14/chartex" xmlns:mc="http://schemas.openxmlformats.org/markup-compatibility/2006" xmlns:aink="http://schemas.microsoft.com/office/drawing/2016/ink" xmlns:am3d="http://schemas.microsoft.com/office/drawing/2017/model3d" xmlns:o="urn:schemas-microsoft-com:office:office" xmlns:oel="http://schemas.microsoft.com/office/2019/extlst" xmlns:r="http://schemas.openxmlformats.org/officeDocument/2006/relationships" xmlns:m="http://schemas.openxmlformats.org/officeDocument/2006/math" xmlns:v="urn:schemas-microsoft-com:vml" xmlns:wp14="http://schemas.microsoft.com/office/word/2010/wordprocessingDrawing" xmlns:wp="http://schemas.openxmlformats.org/drawingml/2006/wordprocessingDrawing" xmlns:w10="urn:schemas-microsoft-com:office:word" xmlns:w="http://schemas.openxmlformats.org/wordprocessingml/2006/main" xmlns:w14="http://schemas.microsoft.com/office/word/2010/wordml" xmlns:w15="http://schemas.microsoft.com/office/word/2012/wordml" xmlns:w16cex="http://schemas.microsoft.com/office/word/2018/wordml/cex" xmlns:w16cid="http://schemas.microsoft.com/office/word/2016/wordml/cid" xmlns:w16="http://schemas.microsoft.com/office/word/2018/wordml" xmlns:w16sdtdh="http://schemas.microsoft.com/office/word/2020/wordml/sdtdatahash" xmlns:w16se="http://schemas.microsoft.com/office/word/2015/wordml/symex" xmlns:wpg="http://schemas.microsoft.com/office/word/2010/wordprocessingGroup" xmlns:wpi="http://schemas.microsoft.com/office/word/2010/wordprocessingInk" xmlns:wne="http://schemas.microsoft.com/office/word/2006/wordml" xmlns:wps="http://schemas.microsoft.com/office/word/2010/wordprocessingShape" mc:Ignorable="w14 w15 w16se w16cid w16 w16cex w16sdtdh wp14">
   <w:abstractNum w:abstractNumId="0" w15:restartNumberingAfterBreak="0">
+    <w:nsid w:val="26AC4DFE"/>
+    <w:multiLevelType w:val="hybridMultilevel"/>
+    <w:tmpl w:val="EF566B54"/>
+    <w:lvl w:ilvl="0" w:tplc="6C84815A">
+      <w:numFmt w:val="bullet"/>
+      <w:lvlText w:val="-"/>
+      <w:lvlJc w:val="left"/>
+      <w:pPr>
+        <w:ind w:left="720" w:hanging="360"/>
+      </w:pPr>
+      <w:rPr>
+        <w:rFonts w:ascii="Georgia" w:eastAsiaTheme="minorHAnsi" w:hAnsi="Georgia" w:cstheme="minorBidi" w:hint="default"/>
+        <w:sz w:val="24"/>
+      </w:rPr>
+    </w:lvl>
+    <w:lvl w:ilvl="1" w:tplc="04090003" w:tentative="1">
+      <w:start w:val="1"/>
+      <w:numFmt w:val="bullet"/>
+      <w:lvlText w:val="o"/>
+      <w:lvlJc w:val="left"/>
+      <w:pPr>
+        <w:ind w:left="1440" w:hanging="360"/>
+      </w:pPr>
+      <w:rPr>
+        <w:rFonts w:ascii="Courier New" w:hAnsi="Courier New" w:cs="Courier New" w:hint="default"/>
+      </w:rPr>
+    </w:lvl>
+    <w:lvl w:ilvl="2" w:tplc="04090005" w:tentative="1">
+      <w:start w:val="1"/>
+      <w:numFmt w:val="bullet"/>
+      <w:lvlText w:val=""/>
+      <w:lvlJc w:val="left"/>
+      <w:pPr>
+        <w:ind w:left="2160" w:hanging="360"/>
+      </w:pPr>
+      <w:rPr>
+        <w:rFonts w:ascii="Wingdings" w:hAnsi="Wingdings" w:hint="default"/>
+      </w:rPr>
+    </w:lvl>
+    <w:lvl w:ilvl="3" w:tplc="04090001" w:tentative="1">
+      <w:start w:val="1"/>
+      <w:numFmt w:val="bullet"/>
+      <w:lvlText w:val=""/>
+      <w:lvlJc w:val="left"/>
+      <w:pPr>
+        <w:ind w:left="2880" w:hanging="360"/>
+      </w:pPr>
+      <w:rPr>
+        <w:rFonts w:ascii="Symbol" w:hAnsi="Symbol" w:hint="default"/>
+      </w:rPr>
+    </w:lvl>
+    <w:lvl w:ilvl="4" w:tplc="04090003" w:tentative="1">
+      <w:start w:val="1"/>
+      <w:numFmt w:val="bullet"/>
+      <w:lvlText w:val="o"/>
+      <w:lvlJc w:val="left"/>
+      <w:pPr>
+        <w:ind w:left="3600" w:hanging="360"/>
+      </w:pPr>
+      <w:rPr>
+        <w:rFonts w:ascii="Courier New" w:hAnsi="Courier New" w:cs="Courier New" w:hint="default"/>
+      </w:rPr>
+    </w:lvl>
+    <w:lvl w:ilvl="5" w:tplc="04090005" w:tentative="1">
+      <w:start w:val="1"/>
+      <w:numFmt w:val="bullet"/>
+      <w:lvlText w:val=""/>
+      <w:lvlJc w:val="left"/>
+      <w:pPr>
+        <w:ind w:left="4320" w:hanging="360"/>
+      </w:pPr>
+      <w:rPr>
+        <w:rFonts w:ascii="Wingdings" w:hAnsi="Wingdings" w:hint="default"/>
+      </w:rPr>
+    </w:lvl>
+    <w:lvl w:ilvl="6" w:tplc="04090001" w:tentative="1">
+      <w:start w:val="1"/>
+      <w:numFmt w:val="bullet"/>
+      <w:lvlText w:val=""/>
+      <w:lvlJc w:val="left"/>
+      <w:pPr>
+        <w:ind w:left="5040" w:hanging="360"/>
+      </w:pPr>
+      <w:rPr>
+        <w:rFonts w:ascii="Symbol" w:hAnsi="Symbol" w:hint="default"/>
+      </w:rPr>
+    </w:lvl>
+    <w:lvl w:ilvl="7" w:tplc="04090003" w:tentative="1">
+      <w:start w:val="1"/>
+      <w:numFmt w:val="bullet"/>
+      <w:lvlText w:val="o"/>
+      <w:lvlJc w:val="left"/>
+      <w:pPr>
+        <w:ind w:left="5760" w:hanging="360"/>
+      </w:pPr>
+      <w:rPr>
+        <w:rFonts w:ascii="Courier New" w:hAnsi="Courier New" w:cs="Courier New" w:hint="default"/>
+      </w:rPr>
+    </w:lvl>
+    <w:lvl w:ilvl="8" w:tplc="04090005" w:tentative="1">
+      <w:start w:val="1"/>
+      <w:numFmt w:val="bullet"/>
+      <w:lvlText w:val=""/>
+      <w:lvlJc w:val="left"/>
+      <w:pPr>
+        <w:ind w:left="6480" w:hanging="360"/>
+      </w:pPr>
+      <w:rPr>
+        <w:rFonts w:ascii="Wingdings" w:hAnsi="Wingdings" w:hint="default"/>
+      </w:rPr>
+    </w:lvl>
+  </w:abstractNum>
+  <w:abstractNum w:abstractNumId="1" w15:restartNumberingAfterBreak="0">
     <w:nsid w:val="288C47B7"/>
     <w:multiLevelType w:val="hybridMultilevel"/>
     <w:tmpl w:val="DA24382C"/>
@@ -1450,7 +1598,7 @@
       </w:rPr>
     </w:lvl>
   </w:abstractNum>
-  <w:abstractNum w:abstractNumId="1" w15:restartNumberingAfterBreak="0">
+  <w:abstractNum w:abstractNumId="2" w15:restartNumberingAfterBreak="0">
     <w:nsid w:val="2D95744B"/>
     <w:multiLevelType w:val="hybridMultilevel"/>
     <w:tmpl w:val="443040C0"/>
@@ -1563,7 +1711,7 @@
       </w:rPr>
     </w:lvl>
   </w:abstractNum>
-  <w:abstractNum w:abstractNumId="2" w15:restartNumberingAfterBreak="0">
+  <w:abstractNum w:abstractNumId="3" w15:restartNumberingAfterBreak="0">
     <w:nsid w:val="3C3E5511"/>
     <w:multiLevelType w:val="hybridMultilevel"/>
     <w:tmpl w:val="BC7C5C98"/>
@@ -1676,7 +1824,7 @@
       </w:rPr>
     </w:lvl>
   </w:abstractNum>
-  <w:abstractNum w:abstractNumId="3" w15:restartNumberingAfterBreak="0">
+  <w:abstractNum w:abstractNumId="4" w15:restartNumberingAfterBreak="0">
     <w:nsid w:val="58A04CA0"/>
     <w:multiLevelType w:val="hybridMultilevel"/>
     <w:tmpl w:val="66A08ED0"/>
@@ -1790,17 +1938,135 @@
       </w:rPr>
     </w:lvl>
   </w:abstractNum>
+  <w:abstractNum w:abstractNumId="5" w15:restartNumberingAfterBreak="0">
+    <w:nsid w:val="7E0302AF"/>
+    <w:multiLevelType w:val="hybridMultilevel"/>
+    <w:tmpl w:val="D2F24902"/>
+    <w:lvl w:ilvl="0" w:tplc="4C06E9BE">
+      <w:numFmt w:val="bullet"/>
+      <w:lvlText w:val="-"/>
+      <w:lvlJc w:val="left"/>
+      <w:pPr>
+        <w:ind w:left="720" w:hanging="360"/>
+      </w:pPr>
+      <w:rPr>
+        <w:rFonts w:ascii="Georgia" w:eastAsiaTheme="minorHAnsi" w:hAnsi="Georgia" w:cstheme="minorBidi" w:hint="default"/>
+      </w:rPr>
+    </w:lvl>
+    <w:lvl w:ilvl="1" w:tplc="04090003" w:tentative="1">
+      <w:start w:val="1"/>
+      <w:numFmt w:val="bullet"/>
+      <w:lvlText w:val="o"/>
+      <w:lvlJc w:val="left"/>
+      <w:pPr>
+        <w:ind w:left="1440" w:hanging="360"/>
+      </w:pPr>
+      <w:rPr>
+        <w:rFonts w:ascii="Courier New" w:hAnsi="Courier New" w:cs="Courier New" w:hint="default"/>
+      </w:rPr>
+    </w:lvl>
+    <w:lvl w:ilvl="2" w:tplc="04090005" w:tentative="1">
+      <w:start w:val="1"/>
+      <w:numFmt w:val="bullet"/>
+      <w:lvlText w:val=""/>
+      <w:lvlJc w:val="left"/>
+      <w:pPr>
+        <w:ind w:left="2160" w:hanging="360"/>
+      </w:pPr>
+      <w:rPr>
+        <w:rFonts w:ascii="Wingdings" w:hAnsi="Wingdings" w:hint="default"/>
+      </w:rPr>
+    </w:lvl>
+    <w:lvl w:ilvl="3" w:tplc="04090001" w:tentative="1">
+      <w:start w:val="1"/>
+      <w:numFmt w:val="bullet"/>
+      <w:lvlText w:val=""/>
+      <w:lvlJc w:val="left"/>
+      <w:pPr>
+        <w:ind w:left="2880" w:hanging="360"/>
+      </w:pPr>
+      <w:rPr>
+        <w:rFonts w:ascii="Symbol" w:hAnsi="Symbol" w:hint="default"/>
+      </w:rPr>
+    </w:lvl>
+    <w:lvl w:ilvl="4" w:tplc="04090003" w:tentative="1">
+      <w:start w:val="1"/>
+      <w:numFmt w:val="bullet"/>
+      <w:lvlText w:val="o"/>
+      <w:lvlJc w:val="left"/>
+      <w:pPr>
+        <w:ind w:left="3600" w:hanging="360"/>
+      </w:pPr>
+      <w:rPr>
+        <w:rFonts w:ascii="Courier New" w:hAnsi="Courier New" w:cs="Courier New" w:hint="default"/>
+      </w:rPr>
+    </w:lvl>
+    <w:lvl w:ilvl="5" w:tplc="04090005" w:tentative="1">
+      <w:start w:val="1"/>
+      <w:numFmt w:val="bullet"/>
+      <w:lvlText w:val=""/>
+      <w:lvlJc w:val="left"/>
+      <w:pPr>
+        <w:ind w:left="4320" w:hanging="360"/>
+      </w:pPr>
+      <w:rPr>
+        <w:rFonts w:ascii="Wingdings" w:hAnsi="Wingdings" w:hint="default"/>
+      </w:rPr>
+    </w:lvl>
+    <w:lvl w:ilvl="6" w:tplc="04090001" w:tentative="1">
+      <w:start w:val="1"/>
+      <w:numFmt w:val="bullet"/>
+      <w:lvlText w:val=""/>
+      <w:lvlJc w:val="left"/>
+      <w:pPr>
+        <w:ind w:left="5040" w:hanging="360"/>
+      </w:pPr>
+      <w:rPr>
+        <w:rFonts w:ascii="Symbol" w:hAnsi="Symbol" w:hint="default"/>
+      </w:rPr>
+    </w:lvl>
+    <w:lvl w:ilvl="7" w:tplc="04090003" w:tentative="1">
+      <w:start w:val="1"/>
+      <w:numFmt w:val="bullet"/>
+      <w:lvlText w:val="o"/>
+      <w:lvlJc w:val="left"/>
+      <w:pPr>
+        <w:ind w:left="5760" w:hanging="360"/>
+      </w:pPr>
+      <w:rPr>
+        <w:rFonts w:ascii="Courier New" w:hAnsi="Courier New" w:cs="Courier New" w:hint="default"/>
+      </w:rPr>
+    </w:lvl>
+    <w:lvl w:ilvl="8" w:tplc="04090005" w:tentative="1">
+      <w:start w:val="1"/>
+      <w:numFmt w:val="bullet"/>
+      <w:lvlText w:val=""/>
+      <w:lvlJc w:val="left"/>
+      <w:pPr>
+        <w:ind w:left="6480" w:hanging="360"/>
+      </w:pPr>
+      <w:rPr>
+        <w:rFonts w:ascii="Wingdings" w:hAnsi="Wingdings" w:hint="default"/>
+      </w:rPr>
+    </w:lvl>
+  </w:abstractNum>
   <w:num w:numId="1" w16cid:durableId="911356197">
+    <w:abstractNumId w:val="3"/>
+  </w:num>
+  <w:num w:numId="2" w16cid:durableId="2028290909">
     <w:abstractNumId w:val="2"/>
   </w:num>
-  <w:num w:numId="2" w16cid:durableId="2028290909">
+  <w:num w:numId="3" w16cid:durableId="1723212847">
+    <w:abstractNumId w:val="4"/>
+  </w:num>
+  <w:num w:numId="4" w16cid:durableId="1814709443">
     <w:abstractNumId w:val="1"/>
   </w:num>
-  <w:num w:numId="3" w16cid:durableId="1723212847">
-    <w:abstractNumId w:val="3"/>
+  <w:num w:numId="5" w16cid:durableId="888609427">
+    <w:abstractNumId w:val="0"/>
   </w:num>
-  <w:num w:numId="4" w16cid:durableId="1814709443">
-    <w:abstractNumId w:val="0"/>
+  <w:num w:numId="6" w16cid:durableId="283732419">
+    <w:abstractNumId w:val="5"/>
   </w:num>
 </w:numbering>
 </file>

</xml_diff>